<commit_message>
CHANGED: Documentation - Updated cheat sheet.
</commit_message>
<xml_diff>
--- a/Documentation/UnityQuery Cheat Sheet.docx
+++ b/Documentation/UnityQuery Cheat Sheet.docx
@@ -19,7 +19,7 @@
     <w:tbl>
       <w:tblPr>
         <w:tblStyle w:val="TableGrid"/>
-        <w:tblW w:w="0" w:type="auto"/>
+        <w:tblW w:w="14240" w:type="dxa"/>
         <w:tblBorders>
           <w:top w:val="none" w:sz="0" w:space="0" w:color="auto"/>
           <w:left w:val="none" w:sz="0" w:space="0" w:color="auto"/>
@@ -31,13 +31,16 @@
         <w:tblLook w:val="04A0" w:firstRow="1" w:lastRow="0" w:firstColumn="1" w:lastColumn="0" w:noHBand="0" w:noVBand="1"/>
       </w:tblPr>
       <w:tblGrid>
-        <w:gridCol w:w="6475"/>
-        <w:gridCol w:w="6475"/>
+        <w:gridCol w:w="7120"/>
+        <w:gridCol w:w="7120"/>
       </w:tblGrid>
       <w:tr>
+        <w:trPr>
+          <w:trHeight w:val="9359"/>
+        </w:trPr>
         <w:tc>
           <w:tcPr>
-            <w:tcW w:w="6475" w:type="dxa"/>
+            <w:tcW w:w="7120" w:type="dxa"/>
           </w:tcPr>
           <w:p>
             <w:pPr>
@@ -81,18 +84,26 @@
           </w:p>
           <w:p>
             <w:pPr>
-              <w:autoSpaceDE w:val="0"/>
-              <w:autoSpaceDN w:val="0"/>
-              <w:adjustRightInd w:val="0"/>
-              <w:rPr>
-                <w:rFonts w:ascii="Consolas" w:hAnsi="Consolas" w:cs="Consolas"/>
-                <w:color w:val="000000"/>
-                <w:sz w:val="19"/>
-                <w:szCs w:val="19"/>
+              <w:rPr>
                 <w:highlight w:val="white"/>
                 <w:lang w:val="es-ES"/>
               </w:rPr>
             </w:pPr>
+          </w:p>
+          <w:p>
+            <w:pPr>
+              <w:autoSpaceDE w:val="0"/>
+              <w:autoSpaceDN w:val="0"/>
+              <w:adjustRightInd w:val="0"/>
+              <w:rPr>
+                <w:rFonts w:ascii="Consolas" w:hAnsi="Consolas" w:cs="Consolas"/>
+                <w:color w:val="000000"/>
+                <w:sz w:val="19"/>
+                <w:szCs w:val="19"/>
+                <w:highlight w:val="white"/>
+                <w:lang w:val="es-ES"/>
+              </w:rPr>
+            </w:pPr>
             <w:proofErr w:type="spellStart"/>
             <w:r>
               <w:rPr>
@@ -380,6 +391,8 @@
                 <w:highlight w:val="white"/>
               </w:rPr>
             </w:pPr>
+            <w:bookmarkStart w:id="0" w:name="OLE_LINK1"/>
+            <w:bookmarkStart w:id="1" w:name="OLE_LINK2"/>
             <w:proofErr w:type="spellStart"/>
             <w:r>
               <w:rPr>
@@ -445,6 +458,8 @@
               <w:t xml:space="preserve"> o1.GetDescendants())</w:t>
             </w:r>
           </w:p>
+          <w:bookmarkEnd w:id="0"/>
+          <w:bookmarkEnd w:id="1"/>
           <w:p>
             <w:pPr>
               <w:autoSpaceDE w:val="0"/>
@@ -550,6 +565,7 @@
                 <w:highlight w:val="white"/>
               </w:rPr>
             </w:pPr>
+            <w:proofErr w:type="spellStart"/>
             <w:r>
               <w:rPr>
                 <w:rFonts w:ascii="Consolas" w:hAnsi="Consolas" w:cs="Consolas"/>
@@ -558,6 +574,139 @@
                 <w:szCs w:val="19"/>
                 <w:highlight w:val="white"/>
               </w:rPr>
+              <w:t>foreach</w:t>
+            </w:r>
+            <w:proofErr w:type="spellEnd"/>
+            <w:r>
+              <w:rPr>
+                <w:rFonts w:ascii="Consolas" w:hAnsi="Consolas" w:cs="Consolas"/>
+                <w:color w:val="000000"/>
+                <w:sz w:val="19"/>
+                <w:szCs w:val="19"/>
+                <w:highlight w:val="white"/>
+              </w:rPr>
+              <w:t xml:space="preserve"> (</w:t>
+            </w:r>
+            <w:proofErr w:type="spellStart"/>
+            <w:r>
+              <w:rPr>
+                <w:rFonts w:ascii="Consolas" w:hAnsi="Consolas" w:cs="Consolas"/>
+                <w:color w:val="0000FF"/>
+                <w:sz w:val="19"/>
+                <w:szCs w:val="19"/>
+                <w:highlight w:val="white"/>
+              </w:rPr>
+              <w:t>var</w:t>
+            </w:r>
+            <w:proofErr w:type="spellEnd"/>
+            <w:r>
+              <w:rPr>
+                <w:rFonts w:ascii="Consolas" w:hAnsi="Consolas" w:cs="Consolas"/>
+                <w:color w:val="000000"/>
+                <w:sz w:val="19"/>
+                <w:szCs w:val="19"/>
+                <w:highlight w:val="white"/>
+              </w:rPr>
+              <w:t xml:space="preserve"> child </w:t>
+            </w:r>
+            <w:r>
+              <w:rPr>
+                <w:rFonts w:ascii="Consolas" w:hAnsi="Consolas" w:cs="Consolas"/>
+                <w:color w:val="0000FF"/>
+                <w:sz w:val="19"/>
+                <w:szCs w:val="19"/>
+                <w:highlight w:val="white"/>
+              </w:rPr>
+              <w:t>in</w:t>
+            </w:r>
+            <w:r>
+              <w:rPr>
+                <w:rFonts w:ascii="Consolas" w:hAnsi="Consolas" w:cs="Consolas"/>
+                <w:color w:val="000000"/>
+                <w:sz w:val="19"/>
+                <w:szCs w:val="19"/>
+                <w:highlight w:val="white"/>
+              </w:rPr>
+              <w:t xml:space="preserve"> o1.GetDescendants().</w:t>
+            </w:r>
+            <w:proofErr w:type="spellStart"/>
+            <w:r>
+              <w:rPr>
+                <w:rFonts w:ascii="Consolas" w:hAnsi="Consolas" w:cs="Consolas"/>
+                <w:color w:val="000000"/>
+                <w:sz w:val="19"/>
+                <w:szCs w:val="19"/>
+                <w:highlight w:val="white"/>
+              </w:rPr>
+              <w:t>OnLayer</w:t>
+            </w:r>
+            <w:proofErr w:type="spellEnd"/>
+            <w:r>
+              <w:rPr>
+                <w:rFonts w:ascii="Consolas" w:hAnsi="Consolas" w:cs="Consolas"/>
+                <w:color w:val="000000"/>
+                <w:sz w:val="19"/>
+                <w:szCs w:val="19"/>
+                <w:highlight w:val="white"/>
+              </w:rPr>
+              <w:t>(</w:t>
+            </w:r>
+            <w:r>
+              <w:rPr>
+                <w:rFonts w:ascii="Consolas" w:hAnsi="Consolas" w:cs="Consolas"/>
+                <w:color w:val="A31515"/>
+                <w:sz w:val="19"/>
+                <w:szCs w:val="19"/>
+                <w:highlight w:val="white"/>
+              </w:rPr>
+              <w:t>"UI"</w:t>
+            </w:r>
+            <w:r>
+              <w:rPr>
+                <w:rFonts w:ascii="Consolas" w:hAnsi="Consolas" w:cs="Consolas"/>
+                <w:color w:val="000000"/>
+                <w:sz w:val="19"/>
+                <w:szCs w:val="19"/>
+                <w:highlight w:val="white"/>
+              </w:rPr>
+              <w:t>))</w:t>
+            </w:r>
+          </w:p>
+          <w:p>
+            <w:pPr>
+              <w:autoSpaceDE w:val="0"/>
+              <w:autoSpaceDN w:val="0"/>
+              <w:adjustRightInd w:val="0"/>
+              <w:rPr>
+                <w:rFonts w:ascii="Consolas" w:hAnsi="Consolas" w:cs="Consolas"/>
+                <w:color w:val="000000"/>
+                <w:sz w:val="19"/>
+                <w:szCs w:val="19"/>
+                <w:highlight w:val="white"/>
+              </w:rPr>
+            </w:pPr>
+          </w:p>
+          <w:p>
+            <w:pPr>
+              <w:autoSpaceDE w:val="0"/>
+              <w:autoSpaceDN w:val="0"/>
+              <w:adjustRightInd w:val="0"/>
+              <w:rPr>
+                <w:rFonts w:ascii="Consolas" w:hAnsi="Consolas" w:cs="Consolas"/>
+                <w:color w:val="000000"/>
+                <w:sz w:val="19"/>
+                <w:szCs w:val="19"/>
+                <w:highlight w:val="white"/>
+              </w:rPr>
+            </w:pPr>
+            <w:r>
+              <w:rPr>
+                <w:rFonts w:ascii="Consolas" w:hAnsi="Consolas" w:cs="Consolas"/>
+                <w:color w:val="0000FF"/>
+                <w:sz w:val="19"/>
+                <w:szCs w:val="19"/>
+                <w:highlight w:val="white"/>
+              </w:rPr>
               <w:t>if</w:t>
             </w:r>
             <w:r>
@@ -624,6 +773,108 @@
                 <w:color w:val="000000"/>
                 <w:sz w:val="19"/>
                 <w:szCs w:val="19"/>
+                <w:highlight w:val="white"/>
+              </w:rPr>
+            </w:pPr>
+            <w:proofErr w:type="spellStart"/>
+            <w:r>
+              <w:rPr>
+                <w:rFonts w:ascii="Consolas" w:hAnsi="Consolas" w:cs="Consolas"/>
+                <w:color w:val="2B91AF"/>
+                <w:sz w:val="19"/>
+                <w:szCs w:val="19"/>
+                <w:highlight w:val="white"/>
+              </w:rPr>
+              <w:t>GameObject</w:t>
+            </w:r>
+            <w:proofErr w:type="spellEnd"/>
+            <w:r>
+              <w:rPr>
+                <w:rFonts w:ascii="Consolas" w:hAnsi="Consolas" w:cs="Consolas"/>
+                <w:color w:val="000000"/>
+                <w:sz w:val="19"/>
+                <w:szCs w:val="19"/>
+                <w:highlight w:val="white"/>
+              </w:rPr>
+              <w:t xml:space="preserve"> root = o1.GetRoot();</w:t>
+            </w:r>
+          </w:p>
+          <w:p>
+            <w:pPr>
+              <w:autoSpaceDE w:val="0"/>
+              <w:autoSpaceDN w:val="0"/>
+              <w:adjustRightInd w:val="0"/>
+              <w:rPr>
+                <w:rFonts w:ascii="Consolas" w:hAnsi="Consolas" w:cs="Consolas"/>
+                <w:color w:val="000000"/>
+                <w:sz w:val="19"/>
+                <w:szCs w:val="19"/>
+              </w:rPr>
+            </w:pPr>
+            <w:r>
+              <w:rPr>
+                <w:rFonts w:ascii="Consolas" w:hAnsi="Consolas" w:cs="Consolas"/>
+                <w:color w:val="0000FF"/>
+                <w:sz w:val="19"/>
+                <w:szCs w:val="19"/>
+                <w:highlight w:val="white"/>
+              </w:rPr>
+              <w:t>string</w:t>
+            </w:r>
+            <w:r>
+              <w:rPr>
+                <w:rFonts w:ascii="Consolas" w:hAnsi="Consolas" w:cs="Consolas"/>
+                <w:color w:val="000000"/>
+                <w:sz w:val="19"/>
+                <w:szCs w:val="19"/>
+                <w:highlight w:val="white"/>
+              </w:rPr>
+              <w:t xml:space="preserve"> path </w:t>
+            </w:r>
+            <w:r>
+              <w:rPr>
+                <w:rFonts w:ascii="Consolas" w:hAnsi="Consolas" w:cs="Consolas"/>
+                <w:color w:val="000000"/>
+                <w:sz w:val="19"/>
+                <w:szCs w:val="19"/>
+                <w:highlight w:val="white"/>
+              </w:rPr>
+              <w:t xml:space="preserve">    </w:t>
+            </w:r>
+            <w:r>
+              <w:rPr>
+                <w:rFonts w:ascii="Consolas" w:hAnsi="Consolas" w:cs="Consolas"/>
+                <w:color w:val="000000"/>
+                <w:sz w:val="19"/>
+                <w:szCs w:val="19"/>
+                <w:highlight w:val="white"/>
+              </w:rPr>
+              <w:t>= o1.GetPath();</w:t>
+            </w:r>
+          </w:p>
+          <w:p>
+            <w:pPr>
+              <w:autoSpaceDE w:val="0"/>
+              <w:autoSpaceDN w:val="0"/>
+              <w:adjustRightInd w:val="0"/>
+              <w:rPr>
+                <w:rFonts w:ascii="Consolas" w:hAnsi="Consolas" w:cs="Consolas"/>
+                <w:color w:val="000000"/>
+                <w:sz w:val="19"/>
+                <w:szCs w:val="19"/>
+              </w:rPr>
+            </w:pPr>
+          </w:p>
+          <w:p>
+            <w:pPr>
+              <w:autoSpaceDE w:val="0"/>
+              <w:autoSpaceDN w:val="0"/>
+              <w:adjustRightInd w:val="0"/>
+              <w:rPr>
+                <w:rFonts w:ascii="Consolas" w:hAnsi="Consolas" w:cs="Consolas"/>
+                <w:color w:val="000000"/>
+                <w:sz w:val="19"/>
+                <w:szCs w:val="19"/>
               </w:rPr>
             </w:pPr>
           </w:p>
@@ -726,8 +977,6 @@
               </w:rPr>
               <w:t>();</w:t>
             </w:r>
-            <w:bookmarkStart w:id="0" w:name="_GoBack"/>
-            <w:bookmarkEnd w:id="0"/>
           </w:p>
           <w:p>
             <w:pPr>
@@ -803,39 +1052,29 @@
             <w:pPr>
               <w:rPr>
                 <w:b/>
-                <w:lang w:val="fr-FR"/>
               </w:rPr>
             </w:pPr>
             <w:r>
               <w:rPr>
                 <w:b/>
-                <w:lang w:val="fr-FR"/>
               </w:rPr>
               <w:t>Game Object Manipulation</w:t>
             </w:r>
           </w:p>
-          <w:p>
-            <w:pPr>
-              <w:rPr>
-                <w:lang w:val="fr-FR"/>
-              </w:rPr>
-            </w:pPr>
-          </w:p>
-          <w:p>
-            <w:pPr>
-              <w:autoSpaceDE w:val="0"/>
-              <w:autoSpaceDN w:val="0"/>
-              <w:adjustRightInd w:val="0"/>
-              <w:rPr>
-                <w:rFonts w:ascii="Consolas" w:hAnsi="Consolas" w:cs="Consolas"/>
-                <w:color w:val="000000"/>
-                <w:sz w:val="19"/>
-                <w:szCs w:val="19"/>
-                <w:highlight w:val="white"/>
-                <w:lang w:val="fr-FR"/>
-              </w:rPr>
-            </w:pPr>
-            <w:proofErr w:type="spellStart"/>
+          <w:p/>
+          <w:p>
+            <w:pPr>
+              <w:autoSpaceDE w:val="0"/>
+              <w:autoSpaceDN w:val="0"/>
+              <w:adjustRightInd w:val="0"/>
+              <w:rPr>
+                <w:rFonts w:ascii="Consolas" w:hAnsi="Consolas" w:cs="Consolas"/>
+                <w:color w:val="000000"/>
+                <w:sz w:val="19"/>
+                <w:szCs w:val="19"/>
+                <w:highlight w:val="white"/>
+              </w:rPr>
+            </w:pPr>
             <w:r>
               <w:rPr>
                 <w:rFonts w:ascii="Consolas" w:hAnsi="Consolas" w:cs="Consolas"/>
@@ -843,19 +1082,16 @@
                 <w:sz w:val="19"/>
                 <w:szCs w:val="19"/>
                 <w:highlight w:val="white"/>
-                <w:lang w:val="fr-FR"/>
               </w:rPr>
               <w:t>Transform</w:t>
             </w:r>
-            <w:proofErr w:type="spellEnd"/>
-            <w:r>
-              <w:rPr>
-                <w:rFonts w:ascii="Consolas" w:hAnsi="Consolas" w:cs="Consolas"/>
-                <w:color w:val="000000"/>
-                <w:sz w:val="19"/>
-                <w:szCs w:val="19"/>
-                <w:highlight w:val="white"/>
-                <w:lang w:val="fr-FR"/>
+            <w:r>
+              <w:rPr>
+                <w:rFonts w:ascii="Consolas" w:hAnsi="Consolas" w:cs="Consolas"/>
+                <w:color w:val="000000"/>
+                <w:sz w:val="19"/>
+                <w:szCs w:val="19"/>
+                <w:highlight w:val="white"/>
               </w:rPr>
               <w:t xml:space="preserve"> t;</w:t>
             </w:r>
@@ -871,7 +1107,6 @@
                 <w:sz w:val="19"/>
                 <w:szCs w:val="19"/>
                 <w:highlight w:val="white"/>
-                <w:lang w:val="fr-FR"/>
               </w:rPr>
             </w:pPr>
           </w:p>
@@ -1078,7 +1313,7 @@
         </w:tc>
         <w:tc>
           <w:tcPr>
-            <w:tcW w:w="6475" w:type="dxa"/>
+            <w:tcW w:w="7120" w:type="dxa"/>
           </w:tcPr>
           <w:p>
             <w:pPr>
@@ -1573,6 +1808,218 @@
           </w:p>
           <w:p>
             <w:pPr>
+              <w:autoSpaceDE w:val="0"/>
+              <w:autoSpaceDN w:val="0"/>
+              <w:adjustRightInd w:val="0"/>
+              <w:rPr>
+                <w:rFonts w:ascii="Consolas" w:hAnsi="Consolas" w:cs="Consolas"/>
+                <w:color w:val="000000"/>
+                <w:sz w:val="19"/>
+                <w:szCs w:val="19"/>
+                <w:highlight w:val="white"/>
+              </w:rPr>
+            </w:pPr>
+            <w:r>
+              <w:rPr>
+                <w:rFonts w:ascii="Consolas" w:hAnsi="Consolas" w:cs="Consolas"/>
+                <w:color w:val="2B91AF"/>
+                <w:sz w:val="19"/>
+                <w:szCs w:val="19"/>
+                <w:highlight w:val="white"/>
+              </w:rPr>
+              <w:t>Color</w:t>
+            </w:r>
+            <w:r>
+              <w:rPr>
+                <w:rFonts w:ascii="Consolas" w:hAnsi="Consolas" w:cs="Consolas"/>
+                <w:color w:val="000000"/>
+                <w:sz w:val="19"/>
+                <w:szCs w:val="19"/>
+                <w:highlight w:val="white"/>
+              </w:rPr>
+              <w:t xml:space="preserve"> c = </w:t>
+            </w:r>
+            <w:r>
+              <w:rPr>
+                <w:rFonts w:ascii="Consolas" w:hAnsi="Consolas" w:cs="Consolas"/>
+                <w:color w:val="0000FF"/>
+                <w:sz w:val="19"/>
+                <w:szCs w:val="19"/>
+                <w:highlight w:val="white"/>
+              </w:rPr>
+              <w:t>new</w:t>
+            </w:r>
+            <w:r>
+              <w:rPr>
+                <w:rFonts w:ascii="Consolas" w:hAnsi="Consolas" w:cs="Consolas"/>
+                <w:color w:val="000000"/>
+                <w:sz w:val="19"/>
+                <w:szCs w:val="19"/>
+                <w:highlight w:val="white"/>
+              </w:rPr>
+              <w:t xml:space="preserve"> </w:t>
+            </w:r>
+            <w:r>
+              <w:rPr>
+                <w:rFonts w:ascii="Consolas" w:hAnsi="Consolas" w:cs="Consolas"/>
+                <w:color w:val="2B91AF"/>
+                <w:sz w:val="19"/>
+                <w:szCs w:val="19"/>
+                <w:highlight w:val="white"/>
+              </w:rPr>
+              <w:t>Color</w:t>
+            </w:r>
+            <w:r>
+              <w:rPr>
+                <w:rFonts w:ascii="Consolas" w:hAnsi="Consolas" w:cs="Consolas"/>
+                <w:color w:val="000000"/>
+                <w:sz w:val="19"/>
+                <w:szCs w:val="19"/>
+                <w:highlight w:val="white"/>
+              </w:rPr>
+              <w:t>(0.0f, 1.0f, 0.0f, 1.0f);</w:t>
+            </w:r>
+          </w:p>
+          <w:p>
+            <w:pPr>
+              <w:autoSpaceDE w:val="0"/>
+              <w:autoSpaceDN w:val="0"/>
+              <w:adjustRightInd w:val="0"/>
+              <w:rPr>
+                <w:rFonts w:ascii="Consolas" w:hAnsi="Consolas" w:cs="Consolas"/>
+                <w:color w:val="000000"/>
+                <w:sz w:val="19"/>
+                <w:szCs w:val="19"/>
+                <w:highlight w:val="white"/>
+              </w:rPr>
+            </w:pPr>
+            <w:r>
+              <w:rPr>
+                <w:rFonts w:ascii="Consolas" w:hAnsi="Consolas" w:cs="Consolas"/>
+                <w:color w:val="000000"/>
+                <w:sz w:val="19"/>
+                <w:szCs w:val="19"/>
+                <w:highlight w:val="white"/>
+              </w:rPr>
+              <w:t xml:space="preserve">c = </w:t>
+            </w:r>
+            <w:proofErr w:type="spellStart"/>
+            <w:r>
+              <w:rPr>
+                <w:rFonts w:ascii="Consolas" w:hAnsi="Consolas" w:cs="Consolas"/>
+                <w:color w:val="000000"/>
+                <w:sz w:val="19"/>
+                <w:szCs w:val="19"/>
+                <w:highlight w:val="white"/>
+              </w:rPr>
+              <w:t>c.WithAlpha</w:t>
+            </w:r>
+            <w:proofErr w:type="spellEnd"/>
+            <w:r>
+              <w:rPr>
+                <w:rFonts w:ascii="Consolas" w:hAnsi="Consolas" w:cs="Consolas"/>
+                <w:color w:val="000000"/>
+                <w:sz w:val="19"/>
+                <w:szCs w:val="19"/>
+                <w:highlight w:val="white"/>
+              </w:rPr>
+              <w:t>(0.8f);</w:t>
+            </w:r>
+          </w:p>
+          <w:p>
+            <w:pPr>
+              <w:rPr>
+                <w:rFonts w:ascii="Consolas" w:hAnsi="Consolas" w:cs="Consolas"/>
+                <w:color w:val="000000"/>
+                <w:sz w:val="19"/>
+                <w:szCs w:val="19"/>
+              </w:rPr>
+            </w:pPr>
+            <w:r>
+              <w:rPr>
+                <w:rFonts w:ascii="Consolas" w:hAnsi="Consolas" w:cs="Consolas"/>
+                <w:color w:val="000000"/>
+                <w:sz w:val="19"/>
+                <w:szCs w:val="19"/>
+                <w:highlight w:val="white"/>
+              </w:rPr>
+              <w:t xml:space="preserve">c = </w:t>
+            </w:r>
+            <w:proofErr w:type="spellStart"/>
+            <w:r>
+              <w:rPr>
+                <w:rFonts w:ascii="Consolas" w:hAnsi="Consolas" w:cs="Consolas"/>
+                <w:color w:val="000000"/>
+                <w:sz w:val="19"/>
+                <w:szCs w:val="19"/>
+                <w:highlight w:val="white"/>
+              </w:rPr>
+              <w:t>c.WithAlpha</w:t>
+            </w:r>
+            <w:proofErr w:type="spellEnd"/>
+            <w:r>
+              <w:rPr>
+                <w:rFonts w:ascii="Consolas" w:hAnsi="Consolas" w:cs="Consolas"/>
+                <w:color w:val="000000"/>
+                <w:sz w:val="19"/>
+                <w:szCs w:val="19"/>
+                <w:highlight w:val="white"/>
+              </w:rPr>
+              <w:t>(</w:t>
+            </w:r>
+            <w:r>
+              <w:rPr>
+                <w:rFonts w:ascii="Consolas" w:hAnsi="Consolas" w:cs="Consolas"/>
+                <w:color w:val="000000"/>
+                <w:sz w:val="19"/>
+                <w:szCs w:val="19"/>
+                <w:highlight w:val="white"/>
+              </w:rPr>
+              <w:t>205</w:t>
+            </w:r>
+            <w:r>
+              <w:rPr>
+                <w:rFonts w:ascii="Consolas" w:hAnsi="Consolas" w:cs="Consolas"/>
+                <w:color w:val="000000"/>
+                <w:sz w:val="19"/>
+                <w:szCs w:val="19"/>
+                <w:highlight w:val="white"/>
+              </w:rPr>
+              <w:t>);</w:t>
+            </w:r>
+          </w:p>
+          <w:p>
+            <w:pPr>
+              <w:rPr>
+                <w:rFonts w:ascii="Consolas" w:hAnsi="Consolas" w:cs="Consolas"/>
+                <w:color w:val="000000"/>
+                <w:sz w:val="19"/>
+                <w:szCs w:val="19"/>
+              </w:rPr>
+            </w:pPr>
+          </w:p>
+          <w:p>
+            <w:pPr>
+              <w:rPr>
+                <w:rFonts w:ascii="Consolas" w:hAnsi="Consolas" w:cs="Consolas"/>
+                <w:color w:val="000000"/>
+                <w:sz w:val="19"/>
+                <w:szCs w:val="19"/>
+              </w:rPr>
+            </w:pPr>
+          </w:p>
+          <w:p>
+            <w:pPr>
+              <w:rPr>
+                <w:rFonts w:ascii="Consolas" w:hAnsi="Consolas" w:cs="Consolas"/>
+                <w:color w:val="000000"/>
+                <w:sz w:val="19"/>
+                <w:szCs w:val="19"/>
+              </w:rPr>
+            </w:pPr>
+          </w:p>
+          <w:p>
+            <w:pPr>
               <w:rPr>
                 <w:rFonts w:ascii="Consolas" w:hAnsi="Consolas" w:cs="Consolas"/>
                 <w:color w:val="000000"/>
@@ -1890,7 +2337,7 @@
               <w:rPr>
                 <w:b/>
               </w:rPr>
-              <w:t>Collection Extensions</w:t>
+              <w:t>Logging</w:t>
             </w:r>
           </w:p>
           <w:p/>
@@ -1908,6 +2355,39 @@
               </w:rPr>
             </w:pPr>
             <w:proofErr w:type="spellStart"/>
+            <w:proofErr w:type="gramStart"/>
+            <w:r>
+              <w:rPr>
+                <w:rFonts w:ascii="Consolas" w:hAnsi="Consolas" w:cs="Consolas"/>
+                <w:color w:val="2B91AF"/>
+                <w:sz w:val="19"/>
+                <w:szCs w:val="19"/>
+                <w:highlight w:val="white"/>
+              </w:rPr>
+              <w:t>Log</w:t>
+            </w:r>
+            <w:r>
+              <w:rPr>
+                <w:rFonts w:ascii="Consolas" w:hAnsi="Consolas" w:cs="Consolas"/>
+                <w:color w:val="000000"/>
+                <w:sz w:val="19"/>
+                <w:szCs w:val="19"/>
+                <w:highlight w:val="white"/>
+              </w:rPr>
+              <w:t>.Info</w:t>
+            </w:r>
+            <w:proofErr w:type="spellEnd"/>
+            <w:r>
+              <w:rPr>
+                <w:rFonts w:ascii="Consolas" w:hAnsi="Consolas" w:cs="Consolas"/>
+                <w:color w:val="000000"/>
+                <w:sz w:val="19"/>
+                <w:szCs w:val="19"/>
+                <w:highlight w:val="white"/>
+              </w:rPr>
+              <w:t>(</w:t>
+            </w:r>
+            <w:proofErr w:type="gramEnd"/>
             <w:r>
               <w:rPr>
                 <w:rFonts w:ascii="Consolas" w:hAnsi="Consolas" w:cs="Consolas"/>
@@ -1916,18 +2396,79 @@
                 <w:szCs w:val="19"/>
                 <w:highlight w:val="white"/>
               </w:rPr>
-              <w:t>var</w:t>
-            </w:r>
-            <w:proofErr w:type="spellEnd"/>
-            <w:r>
-              <w:rPr>
-                <w:rFonts w:ascii="Consolas" w:hAnsi="Consolas" w:cs="Consolas"/>
-                <w:color w:val="000000"/>
-                <w:sz w:val="19"/>
-                <w:szCs w:val="19"/>
-                <w:highlight w:val="white"/>
-              </w:rPr>
-              <w:t xml:space="preserve"> first = </w:t>
+              <w:t>this</w:t>
+            </w:r>
+            <w:r>
+              <w:rPr>
+                <w:rFonts w:ascii="Consolas" w:hAnsi="Consolas" w:cs="Consolas"/>
+                <w:color w:val="000000"/>
+                <w:sz w:val="19"/>
+                <w:szCs w:val="19"/>
+                <w:highlight w:val="white"/>
+              </w:rPr>
+              <w:t xml:space="preserve">, </w:t>
+            </w:r>
+            <w:r>
+              <w:rPr>
+                <w:rFonts w:ascii="Consolas" w:hAnsi="Consolas" w:cs="Consolas"/>
+                <w:color w:val="A31515"/>
+                <w:sz w:val="19"/>
+                <w:szCs w:val="19"/>
+                <w:highlight w:val="white"/>
+              </w:rPr>
+              <w:t>"Login successful."</w:t>
+            </w:r>
+            <w:r>
+              <w:rPr>
+                <w:rFonts w:ascii="Consolas" w:hAnsi="Consolas" w:cs="Consolas"/>
+                <w:color w:val="000000"/>
+                <w:sz w:val="19"/>
+                <w:szCs w:val="19"/>
+                <w:highlight w:val="white"/>
+              </w:rPr>
+              <w:t>);</w:t>
+            </w:r>
+          </w:p>
+          <w:p>
+            <w:pPr>
+              <w:rPr>
+                <w:rFonts w:ascii="Consolas" w:hAnsi="Consolas" w:cs="Consolas"/>
+                <w:color w:val="000000"/>
+                <w:sz w:val="19"/>
+                <w:szCs w:val="19"/>
+              </w:rPr>
+            </w:pPr>
+            <w:proofErr w:type="spellStart"/>
+            <w:r>
+              <w:rPr>
+                <w:rFonts w:ascii="Consolas" w:hAnsi="Consolas" w:cs="Consolas"/>
+                <w:color w:val="2B91AF"/>
+                <w:sz w:val="19"/>
+                <w:szCs w:val="19"/>
+                <w:highlight w:val="white"/>
+              </w:rPr>
+              <w:t>Log</w:t>
+            </w:r>
+            <w:r>
+              <w:rPr>
+                <w:rFonts w:ascii="Consolas" w:hAnsi="Consolas" w:cs="Consolas"/>
+                <w:color w:val="000000"/>
+                <w:sz w:val="19"/>
+                <w:szCs w:val="19"/>
+                <w:highlight w:val="white"/>
+              </w:rPr>
+              <w:t>.Error</w:t>
+            </w:r>
+            <w:proofErr w:type="spellEnd"/>
+            <w:r>
+              <w:rPr>
+                <w:rFonts w:ascii="Consolas" w:hAnsi="Consolas" w:cs="Consolas"/>
+                <w:color w:val="000000"/>
+                <w:sz w:val="19"/>
+                <w:szCs w:val="19"/>
+                <w:highlight w:val="white"/>
+              </w:rPr>
+              <w:t>(</w:t>
             </w:r>
             <w:r>
               <w:rPr>
@@ -1937,284 +2478,85 @@
                 <w:szCs w:val="19"/>
                 <w:highlight w:val="white"/>
               </w:rPr>
-              <w:t>new</w:t>
-            </w:r>
-            <w:r>
-              <w:rPr>
-                <w:rFonts w:ascii="Consolas" w:hAnsi="Consolas" w:cs="Consolas"/>
-                <w:color w:val="000000"/>
-                <w:sz w:val="19"/>
-                <w:szCs w:val="19"/>
-                <w:highlight w:val="white"/>
-              </w:rPr>
-              <w:t xml:space="preserve"> </w:t>
-            </w:r>
-            <w:r>
-              <w:rPr>
-                <w:rFonts w:ascii="Consolas" w:hAnsi="Consolas" w:cs="Consolas"/>
-                <w:color w:val="2B91AF"/>
-                <w:sz w:val="19"/>
-                <w:szCs w:val="19"/>
-                <w:highlight w:val="white"/>
-              </w:rPr>
-              <w:t>List</w:t>
-            </w:r>
-            <w:r>
-              <w:rPr>
-                <w:rFonts w:ascii="Consolas" w:hAnsi="Consolas" w:cs="Consolas"/>
-                <w:color w:val="000000"/>
-                <w:sz w:val="19"/>
-                <w:szCs w:val="19"/>
-                <w:highlight w:val="white"/>
-              </w:rPr>
-              <w:t>&lt;</w:t>
-            </w:r>
-            <w:proofErr w:type="spellStart"/>
-            <w:r>
-              <w:rPr>
-                <w:rFonts w:ascii="Consolas" w:hAnsi="Consolas" w:cs="Consolas"/>
-                <w:color w:val="0000FF"/>
-                <w:sz w:val="19"/>
-                <w:szCs w:val="19"/>
-                <w:highlight w:val="white"/>
-              </w:rPr>
-              <w:t>int</w:t>
-            </w:r>
-            <w:proofErr w:type="spellEnd"/>
-            <w:r>
-              <w:rPr>
-                <w:rFonts w:ascii="Consolas" w:hAnsi="Consolas" w:cs="Consolas"/>
-                <w:color w:val="000000"/>
-                <w:sz w:val="19"/>
-                <w:szCs w:val="19"/>
-                <w:highlight w:val="white"/>
-              </w:rPr>
-              <w:t>&gt; { 1, 2, 3 };</w:t>
-            </w:r>
-          </w:p>
-          <w:p>
-            <w:pPr>
-              <w:autoSpaceDE w:val="0"/>
-              <w:autoSpaceDN w:val="0"/>
-              <w:adjustRightInd w:val="0"/>
-              <w:rPr>
-                <w:rFonts w:ascii="Consolas" w:hAnsi="Consolas" w:cs="Consolas"/>
-                <w:color w:val="000000"/>
-                <w:sz w:val="19"/>
-                <w:szCs w:val="19"/>
-                <w:highlight w:val="white"/>
-              </w:rPr>
-            </w:pPr>
-            <w:proofErr w:type="spellStart"/>
-            <w:r>
-              <w:rPr>
-                <w:rFonts w:ascii="Consolas" w:hAnsi="Consolas" w:cs="Consolas"/>
-                <w:color w:val="0000FF"/>
-                <w:sz w:val="19"/>
-                <w:szCs w:val="19"/>
-                <w:highlight w:val="white"/>
-              </w:rPr>
-              <w:t>var</w:t>
-            </w:r>
-            <w:proofErr w:type="spellEnd"/>
-            <w:r>
-              <w:rPr>
-                <w:rFonts w:ascii="Consolas" w:hAnsi="Consolas" w:cs="Consolas"/>
-                <w:color w:val="000000"/>
-                <w:sz w:val="19"/>
-                <w:szCs w:val="19"/>
-                <w:highlight w:val="white"/>
-              </w:rPr>
-              <w:t xml:space="preserve"> second = </w:t>
-            </w:r>
-            <w:r>
-              <w:rPr>
-                <w:rFonts w:ascii="Consolas" w:hAnsi="Consolas" w:cs="Consolas"/>
-                <w:color w:val="0000FF"/>
-                <w:sz w:val="19"/>
-                <w:szCs w:val="19"/>
-                <w:highlight w:val="white"/>
-              </w:rPr>
-              <w:t>new</w:t>
-            </w:r>
-            <w:r>
-              <w:rPr>
-                <w:rFonts w:ascii="Consolas" w:hAnsi="Consolas" w:cs="Consolas"/>
-                <w:color w:val="000000"/>
-                <w:sz w:val="19"/>
-                <w:szCs w:val="19"/>
-                <w:highlight w:val="white"/>
-              </w:rPr>
-              <w:t xml:space="preserve"> </w:t>
-            </w:r>
-            <w:r>
-              <w:rPr>
-                <w:rFonts w:ascii="Consolas" w:hAnsi="Consolas" w:cs="Consolas"/>
-                <w:color w:val="2B91AF"/>
-                <w:sz w:val="19"/>
-                <w:szCs w:val="19"/>
-                <w:highlight w:val="white"/>
-              </w:rPr>
-              <w:t>List</w:t>
-            </w:r>
-            <w:r>
-              <w:rPr>
-                <w:rFonts w:ascii="Consolas" w:hAnsi="Consolas" w:cs="Consolas"/>
-                <w:color w:val="000000"/>
-                <w:sz w:val="19"/>
-                <w:szCs w:val="19"/>
-                <w:highlight w:val="white"/>
-              </w:rPr>
-              <w:t>&lt;</w:t>
-            </w:r>
-            <w:proofErr w:type="spellStart"/>
-            <w:r>
-              <w:rPr>
-                <w:rFonts w:ascii="Consolas" w:hAnsi="Consolas" w:cs="Consolas"/>
-                <w:color w:val="0000FF"/>
-                <w:sz w:val="19"/>
-                <w:szCs w:val="19"/>
-                <w:highlight w:val="white"/>
-              </w:rPr>
-              <w:t>int</w:t>
-            </w:r>
-            <w:proofErr w:type="spellEnd"/>
-            <w:r>
-              <w:rPr>
-                <w:rFonts w:ascii="Consolas" w:hAnsi="Consolas" w:cs="Consolas"/>
-                <w:color w:val="000000"/>
-                <w:sz w:val="19"/>
-                <w:szCs w:val="19"/>
-                <w:highlight w:val="white"/>
-              </w:rPr>
-              <w:t>&gt; { 1, 3 };</w:t>
-            </w:r>
-          </w:p>
-          <w:p>
-            <w:pPr>
-              <w:autoSpaceDE w:val="0"/>
-              <w:autoSpaceDN w:val="0"/>
-              <w:adjustRightInd w:val="0"/>
-              <w:rPr>
-                <w:rFonts w:ascii="Consolas" w:hAnsi="Consolas" w:cs="Consolas"/>
-                <w:color w:val="000000"/>
-                <w:sz w:val="19"/>
-                <w:szCs w:val="19"/>
-                <w:highlight w:val="white"/>
-              </w:rPr>
-            </w:pPr>
-          </w:p>
-          <w:p>
-            <w:pPr>
-              <w:autoSpaceDE w:val="0"/>
-              <w:autoSpaceDN w:val="0"/>
-              <w:adjustRightInd w:val="0"/>
-              <w:rPr>
-                <w:rFonts w:ascii="Consolas" w:hAnsi="Consolas" w:cs="Consolas"/>
-                <w:color w:val="000000"/>
-                <w:sz w:val="19"/>
-                <w:szCs w:val="19"/>
-                <w:highlight w:val="white"/>
-              </w:rPr>
-            </w:pPr>
-            <w:r>
-              <w:rPr>
-                <w:rFonts w:ascii="Consolas" w:hAnsi="Consolas" w:cs="Consolas"/>
-                <w:color w:val="0000FF"/>
-                <w:sz w:val="19"/>
-                <w:szCs w:val="19"/>
-                <w:highlight w:val="white"/>
-              </w:rPr>
-              <w:t>if</w:t>
-            </w:r>
-            <w:r>
-              <w:rPr>
-                <w:rFonts w:ascii="Consolas" w:hAnsi="Consolas" w:cs="Consolas"/>
-                <w:color w:val="000000"/>
-                <w:sz w:val="19"/>
-                <w:szCs w:val="19"/>
-                <w:highlight w:val="white"/>
-              </w:rPr>
-              <w:t xml:space="preserve"> (</w:t>
-            </w:r>
-            <w:proofErr w:type="spellStart"/>
-            <w:r>
-              <w:rPr>
-                <w:rFonts w:ascii="Consolas" w:hAnsi="Consolas" w:cs="Consolas"/>
-                <w:color w:val="000000"/>
-                <w:sz w:val="19"/>
-                <w:szCs w:val="19"/>
-                <w:highlight w:val="white"/>
-              </w:rPr>
-              <w:t>first.ContainsAll</w:t>
-            </w:r>
-            <w:proofErr w:type="spellEnd"/>
-            <w:r>
-              <w:rPr>
-                <w:rFonts w:ascii="Consolas" w:hAnsi="Consolas" w:cs="Consolas"/>
-                <w:color w:val="000000"/>
-                <w:sz w:val="19"/>
-                <w:szCs w:val="19"/>
-                <w:highlight w:val="white"/>
-              </w:rPr>
-              <w:t>(second))</w:t>
-            </w:r>
-          </w:p>
-          <w:p>
-            <w:r>
-              <w:rPr>
-                <w:rFonts w:ascii="Consolas" w:hAnsi="Consolas" w:cs="Consolas"/>
-                <w:color w:val="0000FF"/>
-                <w:sz w:val="19"/>
-                <w:szCs w:val="19"/>
-                <w:highlight w:val="white"/>
-              </w:rPr>
-              <w:t>if</w:t>
-            </w:r>
-            <w:r>
-              <w:rPr>
-                <w:rFonts w:ascii="Consolas" w:hAnsi="Consolas" w:cs="Consolas"/>
-                <w:color w:val="000000"/>
-                <w:sz w:val="19"/>
-                <w:szCs w:val="19"/>
-                <w:highlight w:val="white"/>
-              </w:rPr>
-              <w:t xml:space="preserve"> (</w:t>
-            </w:r>
-            <w:proofErr w:type="spellStart"/>
-            <w:r>
-              <w:rPr>
-                <w:rFonts w:ascii="Consolas" w:hAnsi="Consolas" w:cs="Consolas"/>
-                <w:color w:val="000000"/>
-                <w:sz w:val="19"/>
-                <w:szCs w:val="19"/>
-                <w:highlight w:val="white"/>
-              </w:rPr>
-              <w:t>first.IsNullOrEmpty</w:t>
-            </w:r>
-            <w:proofErr w:type="spellEnd"/>
-            <w:r>
-              <w:rPr>
-                <w:rFonts w:ascii="Consolas" w:hAnsi="Consolas" w:cs="Consolas"/>
-                <w:color w:val="000000"/>
-                <w:sz w:val="19"/>
-                <w:szCs w:val="19"/>
-                <w:highlight w:val="white"/>
-              </w:rPr>
-              <w:t>())</w:t>
+              <w:t>this</w:t>
+            </w:r>
+            <w:r>
+              <w:rPr>
+                <w:rFonts w:ascii="Consolas" w:hAnsi="Consolas" w:cs="Consolas"/>
+                <w:color w:val="000000"/>
+                <w:sz w:val="19"/>
+                <w:szCs w:val="19"/>
+                <w:highlight w:val="white"/>
+              </w:rPr>
+              <w:t xml:space="preserve">, </w:t>
+            </w:r>
+            <w:r>
+              <w:rPr>
+                <w:rFonts w:ascii="Consolas" w:hAnsi="Consolas" w:cs="Consolas"/>
+                <w:color w:val="A31515"/>
+                <w:sz w:val="19"/>
+                <w:szCs w:val="19"/>
+                <w:highlight w:val="white"/>
+              </w:rPr>
+              <w:t>"Not enough minerals: {0}"</w:t>
+            </w:r>
+            <w:r>
+              <w:rPr>
+                <w:rFonts w:ascii="Consolas" w:hAnsi="Consolas" w:cs="Consolas"/>
+                <w:color w:val="000000"/>
+                <w:sz w:val="19"/>
+                <w:szCs w:val="19"/>
+                <w:highlight w:val="white"/>
+              </w:rPr>
+              <w:t>, 100);</w:t>
             </w:r>
           </w:p>
           <w:p/>
           <w:p>
             <w:pPr>
               <w:jc w:val="right"/>
-            </w:pPr>
-            <w:r>
               <w:rPr>
                 <w:sz w:val="20"/>
                 <w:szCs w:val="20"/>
               </w:rPr>
-              <w:t>Version 0.3.</w:t>
+            </w:pPr>
+          </w:p>
+          <w:p>
+            <w:pPr>
+              <w:jc w:val="right"/>
+              <w:rPr>
+                <w:sz w:val="20"/>
+                <w:szCs w:val="20"/>
+              </w:rPr>
+            </w:pPr>
+          </w:p>
+          <w:p>
+            <w:pPr>
+              <w:rPr>
+                <w:sz w:val="20"/>
+                <w:szCs w:val="20"/>
+              </w:rPr>
+            </w:pPr>
+            <w:bookmarkStart w:id="2" w:name="_GoBack"/>
+            <w:bookmarkEnd w:id="2"/>
+          </w:p>
+          <w:p>
+            <w:pPr>
+              <w:jc w:val="right"/>
+            </w:pPr>
+            <w:r>
+              <w:rPr>
+                <w:sz w:val="20"/>
+                <w:szCs w:val="20"/>
+              </w:rPr>
+              <w:t>Version 0.</w:t>
+            </w:r>
+            <w:r>
+              <w:rPr>
+                <w:sz w:val="20"/>
+                <w:szCs w:val="20"/>
+              </w:rPr>
+              <w:t>4</w:t>
             </w:r>
           </w:p>
           <w:p>
@@ -2280,7 +2622,7 @@
     <w:p/>
     <w:sectPr>
       <w:pgSz w:w="15840" w:h="12240" w:orient="landscape"/>
-      <w:pgMar w:top="1440" w:right="1440" w:bottom="1440" w:left="1440" w:header="720" w:footer="720" w:gutter="0"/>
+      <w:pgMar w:top="720" w:right="720" w:bottom="720" w:left="720" w:header="720" w:footer="720" w:gutter="0"/>
       <w:cols w:sep="1" w:space="720"/>
       <w:docGrid w:linePitch="360"/>
     </w:sectPr>

</xml_diff>

<commit_message>
CHANGED: Documentation - Increased cheat sheet version number.
</commit_message>
<xml_diff>
--- a/Documentation/UnityQuery Cheat Sheet.docx
+++ b/Documentation/UnityQuery Cheat Sheet.docx
@@ -46,26 +46,19 @@
             <w:pPr>
               <w:rPr>
                 <w:b/>
-                <w:lang w:val="es-ES"/>
-              </w:rPr>
-            </w:pPr>
-            <w:bookmarkStart w:id="0" w:name="_GoBack"/>
-            <w:bookmarkEnd w:id="0"/>
-            <w:proofErr w:type="spellStart"/>
+              </w:rPr>
+            </w:pPr>
             <w:r>
               <w:rPr>
                 <w:b/>
-                <w:lang w:val="es-ES"/>
               </w:rPr>
               <w:t>Usage</w:t>
             </w:r>
-            <w:proofErr w:type="spellEnd"/>
           </w:p>
           <w:p>
             <w:pPr>
               <w:rPr>
                 <w:b/>
-                <w:lang w:val="es-ES"/>
               </w:rPr>
             </w:pPr>
           </w:p>
@@ -80,7 +73,6 @@
                 <w:sz w:val="19"/>
                 <w:szCs w:val="19"/>
                 <w:highlight w:val="white"/>
-                <w:lang w:val="es-ES"/>
               </w:rPr>
             </w:pPr>
             <w:r>
@@ -137,7 +129,6 @@
                 <w:sz w:val="19"/>
                 <w:szCs w:val="19"/>
                 <w:highlight w:val="white"/>
-                <w:lang w:val="es-ES"/>
               </w:rPr>
             </w:pPr>
           </w:p>
@@ -152,7 +143,6 @@
                 <w:sz w:val="19"/>
                 <w:szCs w:val="19"/>
                 <w:highlight w:val="white"/>
-                <w:lang w:val="es-ES"/>
               </w:rPr>
             </w:pPr>
           </w:p>
@@ -160,55 +150,33 @@
             <w:pPr>
               <w:rPr>
                 <w:b/>
-                <w:lang w:val="es-ES"/>
-              </w:rPr>
-            </w:pPr>
-            <w:proofErr w:type="spellStart"/>
+              </w:rPr>
+            </w:pPr>
             <w:r>
               <w:rPr>
                 <w:b/>
-                <w:lang w:val="es-ES"/>
-              </w:rPr>
-              <w:t>Hierarchy</w:t>
-            </w:r>
-            <w:proofErr w:type="spellEnd"/>
-            <w:r>
-              <w:rPr>
-                <w:b/>
-                <w:lang w:val="es-ES"/>
-              </w:rPr>
-              <w:t xml:space="preserve"> </w:t>
-            </w:r>
-            <w:proofErr w:type="spellStart"/>
-            <w:r>
-              <w:rPr>
-                <w:b/>
-                <w:lang w:val="es-ES"/>
-              </w:rPr>
-              <w:t>Queries</w:t>
-            </w:r>
-            <w:proofErr w:type="spellEnd"/>
-          </w:p>
-          <w:p>
-            <w:pPr>
-              <w:rPr>
-                <w:highlight w:val="white"/>
-                <w:lang w:val="es-ES"/>
-              </w:rPr>
-            </w:pPr>
-          </w:p>
-          <w:p>
-            <w:pPr>
-              <w:autoSpaceDE w:val="0"/>
-              <w:autoSpaceDN w:val="0"/>
-              <w:adjustRightInd w:val="0"/>
-              <w:rPr>
-                <w:rFonts w:ascii="Consolas" w:hAnsi="Consolas" w:cs="Consolas"/>
-                <w:color w:val="000000"/>
-                <w:sz w:val="19"/>
-                <w:szCs w:val="19"/>
-                <w:highlight w:val="white"/>
-                <w:lang w:val="es-ES"/>
+              </w:rPr>
+              <w:t>Hierarchy Queries</w:t>
+            </w:r>
+          </w:p>
+          <w:p>
+            <w:pPr>
+              <w:rPr>
+                <w:highlight w:val="white"/>
+              </w:rPr>
+            </w:pPr>
+          </w:p>
+          <w:p>
+            <w:pPr>
+              <w:autoSpaceDE w:val="0"/>
+              <w:autoSpaceDN w:val="0"/>
+              <w:adjustRightInd w:val="0"/>
+              <w:rPr>
+                <w:rFonts w:ascii="Consolas" w:hAnsi="Consolas" w:cs="Consolas"/>
+                <w:color w:val="000000"/>
+                <w:sz w:val="19"/>
+                <w:szCs w:val="19"/>
+                <w:highlight w:val="white"/>
               </w:rPr>
             </w:pPr>
             <w:proofErr w:type="spellStart"/>
@@ -219,7 +187,6 @@
                 <w:sz w:val="19"/>
                 <w:szCs w:val="19"/>
                 <w:highlight w:val="white"/>
-                <w:lang w:val="es-ES"/>
               </w:rPr>
               <w:t>GameObject</w:t>
             </w:r>
@@ -231,7 +198,6 @@
                 <w:sz w:val="19"/>
                 <w:szCs w:val="19"/>
                 <w:highlight w:val="white"/>
-                <w:lang w:val="es-ES"/>
               </w:rPr>
               <w:t xml:space="preserve"> o1, o2;</w:t>
             </w:r>
@@ -247,7 +213,6 @@
                 <w:sz w:val="19"/>
                 <w:szCs w:val="19"/>
                 <w:highlight w:val="white"/>
-                <w:lang w:val="es-ES"/>
               </w:rPr>
             </w:pPr>
           </w:p>
@@ -420,8 +385,8 @@
                 <w:highlight w:val="white"/>
               </w:rPr>
             </w:pPr>
-            <w:bookmarkStart w:id="1" w:name="OLE_LINK1"/>
-            <w:bookmarkStart w:id="2" w:name="OLE_LINK2"/>
+            <w:bookmarkStart w:id="0" w:name="OLE_LINK1"/>
+            <w:bookmarkStart w:id="1" w:name="OLE_LINK2"/>
             <w:proofErr w:type="spellStart"/>
             <w:r>
               <w:rPr>
@@ -487,8 +452,8 @@
               <w:t xml:space="preserve"> o1.GetDescendants())</w:t>
             </w:r>
           </w:p>
+          <w:bookmarkEnd w:id="0"/>
           <w:bookmarkEnd w:id="1"/>
-          <w:bookmarkEnd w:id="2"/>
           <w:p>
             <w:pPr>
               <w:autoSpaceDE w:val="0"/>
@@ -2475,6 +2440,15 @@
               </w:rPr>
               <w:t>Version 1.0</w:t>
             </w:r>
+            <w:r>
+              <w:rPr>
+                <w:sz w:val="20"/>
+                <w:szCs w:val="20"/>
+              </w:rPr>
+              <w:t>.1</w:t>
+            </w:r>
+            <w:bookmarkStart w:id="2" w:name="_GoBack"/>
+            <w:bookmarkEnd w:id="2"/>
           </w:p>
           <w:p>
             <w:pPr>

</xml_diff>